<commit_message>
finalizing edits, extracting comments for response letter
</commit_message>
<xml_diff>
--- a/manuscripts/gsn/Lau_GSN_SupplementaryMaterials.docx
+++ b/manuscripts/gsn/Lau_GSN_SupplementaryMaterials.docx
@@ -66,16 +66,28 @@
         <w:rPr>
           <w:rFonts w:ascii="Times New Roman" w:hAnsi="Times New Roman" w:cs="Times New Roman"/>
         </w:rPr>
-        <w:t xml:space="preserve">. In summary, the model (Eq. 1) produces the mean abundance of a community of “arthropods” on a population of clonal “trees” planted in a common environment. Simulations using this model consisted of the following steps: 1) input a set of tree genotypic values, 2) use tree genotypic values to generate tree individual phenotypic values using a uniform distribution and 3) using a set of randomly assigned arthropod phenotypic values calculate the expected abundance of each arthropod species on each tree. For the final step, the match between tree and arthropod is determined by the difference between tree and arthropod phenotype, and thus, the greater the match between tree and arthropod phenotype the closer the arthropod abundance will be to carrying capacity. Simulation </w:t>
+        <w:t xml:space="preserve">. In summary, the model (Eq. 1) produces the mean abundance of a community of “arthropods” on a population of clonal “trees” planted in a common environment. Simulations using this model consisted of the following steps: 1) input a set of tree genotypic values, 2) use tree genotypic values to generate tree individual phenotypic values using a uniform distribution and 3) using a set of randomly assigned arthropod phenotypic values calculate the expected abundance of each arthropod species on each tree. For the final step, the match between tree and arthropod is determined by the </w:t>
       </w:r>
       <w:proofErr w:type="gramStart"/>
       <w:r>
         <w:rPr>
           <w:rFonts w:ascii="Times New Roman" w:hAnsi="Times New Roman" w:cs="Times New Roman"/>
         </w:rPr>
-        <w:t>code are</w:t>
+        <w:t>difference</w:t>
       </w:r>
       <w:proofErr w:type="gramEnd"/>
+      <w:r>
+        <w:rPr>
+          <w:rFonts w:ascii="Times New Roman" w:hAnsi="Times New Roman" w:cs="Times New Roman"/>
+        </w:rPr>
+        <w:t xml:space="preserve"> between tree and arthropod phenotype, and thus, the greater the match between tree and arthropod phenotype the closer the arthropod abundance will be to carrying capacity. Simulation code </w:t>
+      </w:r>
+      <w:r>
+        <w:rPr>
+          <w:rFonts w:ascii="Times New Roman" w:hAnsi="Times New Roman" w:cs="Times New Roman"/>
+        </w:rPr>
+        <w:t>is</w:t>
+      </w:r>
       <w:r>
         <w:rPr>
           <w:rFonts w:ascii="Times New Roman" w:hAnsi="Times New Roman" w:cs="Times New Roman"/>
@@ -3743,6 +3755,8 @@
             </w:r>
           </w:p>
         </w:tc>
+        <w:bookmarkStart w:id="0" w:name="_GoBack"/>
+        <w:bookmarkEnd w:id="0"/>
       </w:tr>
       <w:tr>
         <w:trPr>
@@ -4839,10 +4853,7 @@
         </w:rPr>
       </w:pPr>
     </w:p>
-    <w:p>
-      <w:bookmarkStart w:id="0" w:name="_GoBack"/>
-      <w:bookmarkEnd w:id="0"/>
-    </w:p>
+    <w:p/>
     <w:sectPr>
       <w:type w:val="continuous"/>
       <w:pgSz w:w="12240" w:h="15840"/>

</xml_diff>